<commit_message>
Updated Stata packages, run.do, and _config.do
</commit_message>
<xml_diff>
--- a/analysis/README.docx
+++ b/analysis/README.docx
@@ -1,6 +1,6 @@
 
 <file path=word/document.xml><?xml version="1.0" encoding="utf-8"?>
-<w:document xmlns:wpc="http://schemas.microsoft.com/office/word/2010/wordprocessingCanvas" xmlns:cx="http://schemas.microsoft.com/office/drawing/2014/chartex" xmlns:cx1="http://schemas.microsoft.com/office/drawing/2015/9/8/chartex" xmlns:cx2="http://schemas.microsoft.com/office/drawing/2015/10/21/chartex" xmlns:cx3="http://schemas.microsoft.com/office/drawing/2016/5/9/chartex" xmlns:cx4="http://schemas.microsoft.com/office/drawing/2016/5/10/chartex" xmlns:cx5="http://schemas.microsoft.com/office/drawing/2016/5/11/chartex" xmlns:cx6="http://schemas.microsoft.com/office/drawing/2016/5/12/chartex" xmlns:cx7="http://schemas.microsoft.com/office/drawing/2016/5/13/chartex" xmlns:cx8="http://schemas.microsoft.com/office/drawing/2016/5/14/chartex" xmlns:mc="http://schemas.openxmlformats.org/markup-compatibility/2006" xmlns:aink="http://schemas.microsoft.com/office/drawing/2016/ink" xmlns:am3d="http://schemas.microsoft.com/office/drawing/2017/model3d" xmlns:o="urn:schemas-microsoft-com:office:office" xmlns:r="http://schemas.openxmlformats.org/officeDocument/2006/relationships" xmlns:m="http://schemas.openxmlformats.org/officeDocument/2006/math" xmlns:v="urn:schemas-microsoft-com:vml" xmlns:wp14="http://schemas.microsoft.com/office/word/2010/wordprocessingDrawing" xmlns:wp="http://schemas.openxmlformats.org/drawingml/2006/wordprocessingDrawing" xmlns:w10="urn:schemas-microsoft-com:office:word" xmlns:w="http://schemas.openxmlformats.org/wordprocessingml/2006/main" xmlns:w14="http://schemas.microsoft.com/office/word/2010/wordml" xmlns:w15="http://schemas.microsoft.com/office/word/2012/wordml" xmlns:w16cex="http://schemas.microsoft.com/office/word/2018/wordml/cex" xmlns:w16cid="http://schemas.microsoft.com/office/word/2016/wordml/cid" xmlns:w16="http://schemas.microsoft.com/office/word/2018/wordml" xmlns:w16sdtdh="http://schemas.microsoft.com/office/word/2020/wordml/sdtdatahash" xmlns:w16se="http://schemas.microsoft.com/office/word/2015/wordml/symex" xmlns:wpg="http://schemas.microsoft.com/office/word/2010/wordprocessingGroup" xmlns:wpi="http://schemas.microsoft.com/office/word/2010/wordprocessingInk" xmlns:wne="http://schemas.microsoft.com/office/word/2006/wordml" xmlns:wps="http://schemas.microsoft.com/office/word/2010/wordprocessingShape" mc:Ignorable="w14 w15 w16se w16cid w16 w16cex w16sdtdh wp14">
+<w:document xmlns:wpc="http://schemas.microsoft.com/office/word/2010/wordprocessingCanvas" xmlns:cx="http://schemas.microsoft.com/office/drawing/2014/chartex" xmlns:cx1="http://schemas.microsoft.com/office/drawing/2015/9/8/chartex" xmlns:cx2="http://schemas.microsoft.com/office/drawing/2015/10/21/chartex" xmlns:cx3="http://schemas.microsoft.com/office/drawing/2016/5/9/chartex" xmlns:cx4="http://schemas.microsoft.com/office/drawing/2016/5/10/chartex" xmlns:cx5="http://schemas.microsoft.com/office/drawing/2016/5/11/chartex" xmlns:cx6="http://schemas.microsoft.com/office/drawing/2016/5/12/chartex" xmlns:cx7="http://schemas.microsoft.com/office/drawing/2016/5/13/chartex" xmlns:cx8="http://schemas.microsoft.com/office/drawing/2016/5/14/chartex" xmlns:mc="http://schemas.openxmlformats.org/markup-compatibility/2006" xmlns:aink="http://schemas.microsoft.com/office/drawing/2016/ink" xmlns:am3d="http://schemas.microsoft.com/office/drawing/2017/model3d" xmlns:o="urn:schemas-microsoft-com:office:office" xmlns:oel="http://schemas.microsoft.com/office/2019/extlst" xmlns:r="http://schemas.openxmlformats.org/officeDocument/2006/relationships" xmlns:m="http://schemas.openxmlformats.org/officeDocument/2006/math" xmlns:v="urn:schemas-microsoft-com:vml" xmlns:wp14="http://schemas.microsoft.com/office/word/2010/wordprocessingDrawing" xmlns:wp="http://schemas.openxmlformats.org/drawingml/2006/wordprocessingDrawing" xmlns:w10="urn:schemas-microsoft-com:office:word" xmlns:w="http://schemas.openxmlformats.org/wordprocessingml/2006/main" xmlns:w14="http://schemas.microsoft.com/office/word/2010/wordml" xmlns:w15="http://schemas.microsoft.com/office/word/2012/wordml" xmlns:w16cex="http://schemas.microsoft.com/office/word/2018/wordml/cex" xmlns:w16cid="http://schemas.microsoft.com/office/word/2016/wordml/cid" xmlns:w16="http://schemas.microsoft.com/office/word/2018/wordml" xmlns:w16du="http://schemas.microsoft.com/office/word/2023/wordml/word16du" xmlns:w16sdtdh="http://schemas.microsoft.com/office/word/2020/wordml/sdtdatahash" xmlns:w16se="http://schemas.microsoft.com/office/word/2015/wordml/symex" xmlns:wpg="http://schemas.microsoft.com/office/word/2010/wordprocessingGroup" xmlns:wpi="http://schemas.microsoft.com/office/word/2010/wordprocessingInk" xmlns:wne="http://schemas.microsoft.com/office/word/2006/wordml" xmlns:wps="http://schemas.microsoft.com/office/word/2010/wordprocessingShape" mc:Ignorable="w14 w15 w16se w16cid w16 w16cex w16sdtdh w16du wp14">
   <w:body>
     <w:p>
       <w:r>
@@ -250,21 +250,7 @@
         <w:rPr>
           <w:b/>
         </w:rPr>
-        <w:t>scripts/libraries/</w:t>
-      </w:r>
-      <w:proofErr w:type="spellStart"/>
-      <w:r>
-        <w:rPr>
-          <w:b/>
-        </w:rPr>
-        <w:t>stata</w:t>
-      </w:r>
-      <w:proofErr w:type="spellEnd"/>
-      <w:r>
-        <w:rPr>
-          <w:b/>
-        </w:rPr>
-        <w:t xml:space="preserve"> </w:t>
+        <w:t xml:space="preserve">scripts/libraries/stata </w:t>
       </w:r>
       <w:r>
         <w:t>and do not need to be installed by user</w:t>
@@ -277,33 +263,8 @@
           <w:b/>
           <w:bCs/>
         </w:rPr>
-        <w:t>scripts/libraries/</w:t>
-      </w:r>
-      <w:proofErr w:type="spellStart"/>
-      <w:r>
-        <w:rPr>
-          <w:b/>
-          <w:bCs/>
-        </w:rPr>
-        <w:t>stata</w:t>
-      </w:r>
-      <w:proofErr w:type="spellEnd"/>
-      <w:r>
-        <w:rPr>
-          <w:b/>
-          <w:bCs/>
-        </w:rPr>
-        <w:t>/</w:t>
-      </w:r>
-      <w:proofErr w:type="spellStart"/>
-      <w:r>
-        <w:rPr>
-          <w:b/>
-          <w:bCs/>
-        </w:rPr>
-        <w:t>stata.trk</w:t>
-      </w:r>
-      <w:proofErr w:type="spellEnd"/>
+        <w:t>scripts/libraries/stata/stata.trk</w:t>
+      </w:r>
       <w:r>
         <w:t>.</w:t>
       </w:r>
@@ -375,7 +336,6 @@
         </w:rPr>
         <w:t xml:space="preserve"> </w:t>
       </w:r>
-      <w:proofErr w:type="spellStart"/>
       <w:r>
         <w:rPr>
           <w:rFonts w:cs="Times New Roman"/>
@@ -383,14 +343,12 @@
         </w:rPr>
         <w:t>tidyverse</w:t>
       </w:r>
-      <w:proofErr w:type="spellEnd"/>
       <w:r>
         <w:rPr>
           <w:rFonts w:cs="Times New Roman"/>
         </w:rPr>
         <w:t xml:space="preserve">, </w:t>
       </w:r>
-      <w:proofErr w:type="spellStart"/>
       <w:r>
         <w:rPr>
           <w:rFonts w:cs="Times New Roman"/>
@@ -398,7 +356,6 @@
         </w:rPr>
         <w:t>estimatr</w:t>
       </w:r>
-      <w:proofErr w:type="spellEnd"/>
     </w:p>
     <w:p>
       <w:pPr>
@@ -464,7 +421,6 @@
         </w:rPr>
         <w:t xml:space="preserve">Manually by typing, e.g., </w:t>
       </w:r>
-      <w:proofErr w:type="spellStart"/>
       <w:r>
         <w:rPr>
           <w:rStyle w:val="Hyperlink"/>
@@ -473,40 +429,7 @@
           <w:color w:val="auto"/>
           <w:u w:val="none"/>
         </w:rPr>
-        <w:t>install.packages</w:t>
-      </w:r>
-      <w:proofErr w:type="spellEnd"/>
-      <w:r>
-        <w:rPr>
-          <w:rStyle w:val="Hyperlink"/>
-          <w:rFonts w:cs="Times New Roman"/>
-          <w:b/>
-          <w:color w:val="auto"/>
-          <w:u w:val="none"/>
-        </w:rPr>
-        <w:t>(“</w:t>
-      </w:r>
-      <w:proofErr w:type="spellStart"/>
-      <w:r>
-        <w:rPr>
-          <w:rStyle w:val="Hyperlink"/>
-          <w:rFonts w:cs="Times New Roman"/>
-          <w:b/>
-          <w:color w:val="auto"/>
-          <w:u w:val="none"/>
-        </w:rPr>
-        <w:t>tidyverse</w:t>
-      </w:r>
-      <w:proofErr w:type="spellEnd"/>
-      <w:r>
-        <w:rPr>
-          <w:rStyle w:val="Hyperlink"/>
-          <w:rFonts w:cs="Times New Roman"/>
-          <w:b/>
-          <w:color w:val="auto"/>
-          <w:u w:val="none"/>
-        </w:rPr>
-        <w:t>”)</w:t>
+        <w:t>install.packages(“tidyverse”)</w:t>
       </w:r>
       <w:r>
         <w:rPr>
@@ -559,20 +482,8 @@
           <w:color w:val="auto"/>
           <w:u w:val="none"/>
         </w:rPr>
-        <w:t>programs/_</w:t>
-      </w:r>
-      <w:proofErr w:type="spellStart"/>
-      <w:r>
-        <w:rPr>
-          <w:rStyle w:val="Hyperlink"/>
-          <w:rFonts w:cs="Times New Roman"/>
-          <w:b/>
-          <w:color w:val="auto"/>
-          <w:u w:val="none"/>
-        </w:rPr>
-        <w:t>install_R_packages.R</w:t>
-      </w:r>
-      <w:proofErr w:type="spellEnd"/>
+        <w:t>programs/_install_R_packages.R</w:t>
+      </w:r>
     </w:p>
     <w:p>
       <w:pPr>
@@ -604,7 +515,7 @@
           <w:color w:val="auto"/>
           <w:u w:val="none"/>
         </w:rPr>
-        <w:t>39</w:t>
+        <w:t>44</w:t>
       </w:r>
       <w:r>
         <w:rPr>
@@ -739,7 +650,6 @@
         </w:rPr>
         <w:t xml:space="preserve">Define a global macro, </w:t>
       </w:r>
-      <w:proofErr w:type="spellStart"/>
       <w:r>
         <w:rPr>
           <w:rFonts w:cs="Times New Roman"/>
@@ -747,7 +657,6 @@
         </w:rPr>
         <w:t>MyProject</w:t>
       </w:r>
-      <w:proofErr w:type="spellEnd"/>
       <w:r>
         <w:rPr>
           <w:rFonts w:cs="Times New Roman"/>
@@ -767,21 +676,11 @@
       <w:r>
         <w:t xml:space="preserve">global </w:t>
       </w:r>
-      <w:proofErr w:type="spellStart"/>
       <w:r>
         <w:t>MyProject</w:t>
       </w:r>
-      <w:proofErr w:type="spellEnd"/>
-      <w:r>
-        <w:t xml:space="preserve"> "C:/Users/</w:t>
-      </w:r>
-      <w:proofErr w:type="spellStart"/>
-      <w:r>
-        <w:t>jdoe</w:t>
-      </w:r>
-      <w:proofErr w:type="spellEnd"/>
-      <w:r>
-        <w:t>/</w:t>
+      <w:r>
+        <w:t xml:space="preserve"> "C:/Users/jdoe/</w:t>
       </w:r>
       <w:r>
         <w:t>my-project/analysis</w:t>
@@ -821,7 +720,6 @@
         </w:rPr>
         <w:t xml:space="preserve"> the global macro </w:t>
       </w:r>
-      <w:proofErr w:type="spellStart"/>
       <w:r>
         <w:rPr>
           <w:rFonts w:cs="Times New Roman"/>
@@ -829,7 +727,6 @@
         </w:rPr>
         <w:t>DisableR</w:t>
       </w:r>
-      <w:proofErr w:type="spellEnd"/>
       <w:r>
         <w:rPr>
           <w:rFonts w:cs="Times New Roman"/>
@@ -852,7 +749,13 @@
         <w:rPr>
           <w:rFonts w:cs="Times New Roman"/>
         </w:rPr>
-        <w:t>line 21</w:t>
+        <w:t>line 2</w:t>
+      </w:r>
+      <w:r>
+        <w:rPr>
+          <w:rFonts w:cs="Times New Roman"/>
+        </w:rPr>
+        <w:t>2</w:t>
       </w:r>
       <w:r>
         <w:rPr>
@@ -879,15 +782,7 @@
         <w:pStyle w:val="IntenseQuote"/>
       </w:pPr>
       <w:r>
-        <w:t xml:space="preserve">global </w:t>
-      </w:r>
-      <w:proofErr w:type="spellStart"/>
-      <w:r>
-        <w:t>DisableR</w:t>
-      </w:r>
-      <w:proofErr w:type="spellEnd"/>
-      <w:r>
-        <w:t xml:space="preserve"> = 1</w:t>
+        <w:t>global DisableR = 1</w:t>
       </w:r>
     </w:p>
     <w:p>
@@ -1591,19 +1486,20 @@
           <w:color w:val="24292E"/>
           <w:bdr w:val="none" w:sz="0" w:space="0" w:color="auto" w:frame="1"/>
         </w:rPr>
-        <w:t>|   ├── libraries/</w:t>
-      </w:r>
-      <w:proofErr w:type="spellStart"/>
-      <w:r>
+        <w:t>|   ├── libraries/stata           #     Add-on Stata packages</w:t>
+      </w:r>
+    </w:p>
+    <w:p>
+      <w:pPr>
+        <w:pStyle w:val="HTMLPreformatted"/>
+        <w:shd w:val="clear" w:color="auto" w:fill="DEEAF6" w:themeFill="accent1" w:themeFillTint="33"/>
         <w:rPr>
           <w:rStyle w:val="HTMLCode"/>
           <w:rFonts w:ascii="Consolas" w:hAnsi="Consolas"/>
           <w:color w:val="24292E"/>
           <w:bdr w:val="none" w:sz="0" w:space="0" w:color="auto" w:frame="1"/>
         </w:rPr>
-        <w:t>stata</w:t>
-      </w:r>
-      <w:proofErr w:type="spellEnd"/>
+      </w:pPr>
       <w:r>
         <w:rPr>
           <w:rStyle w:val="HTMLCode"/>
@@ -1611,7 +1507,16 @@
           <w:color w:val="24292E"/>
           <w:bdr w:val="none" w:sz="0" w:space="0" w:color="auto" w:frame="1"/>
         </w:rPr>
-        <w:t xml:space="preserve">           #     Add-on Stata packages</w:t>
+        <w:t xml:space="preserve">|   ├── programs                  #     </w:t>
+      </w:r>
+      <w:r>
+        <w:rPr>
+          <w:rStyle w:val="HTMLCode"/>
+          <w:rFonts w:ascii="Consolas" w:hAnsi="Consolas"/>
+          <w:color w:val="24292E"/>
+          <w:bdr w:val="none" w:sz="0" w:space="0" w:color="auto" w:frame="1"/>
+        </w:rPr>
+        <w:t>Auxiliary code called by scripts</w:t>
       </w:r>
     </w:p>
     <w:p>
@@ -1632,7 +1537,7 @@
           <w:color w:val="24292E"/>
           <w:bdr w:val="none" w:sz="0" w:space="0" w:color="auto" w:frame="1"/>
         </w:rPr>
-        <w:t xml:space="preserve">|   ├── programs                  #     </w:t>
+        <w:t xml:space="preserve">|   ├── </w:t>
       </w:r>
       <w:r>
         <w:rPr>
@@ -1641,7 +1546,25 @@
           <w:color w:val="24292E"/>
           <w:bdr w:val="none" w:sz="0" w:space="0" w:color="auto" w:frame="1"/>
         </w:rPr>
-        <w:t>Auxiliary code called by scripts</w:t>
+        <w:t>1_</w:t>
+      </w:r>
+      <w:r>
+        <w:rPr>
+          <w:rStyle w:val="HTMLCode"/>
+          <w:rFonts w:ascii="Consolas" w:hAnsi="Consolas"/>
+          <w:color w:val="24292E"/>
+          <w:bdr w:val="none" w:sz="0" w:space="0" w:color="auto" w:frame="1"/>
+        </w:rPr>
+        <w:t>process_raw_data</w:t>
+      </w:r>
+      <w:r>
+        <w:rPr>
+          <w:rStyle w:val="HTMLCode"/>
+          <w:rFonts w:ascii="Consolas" w:hAnsi="Consolas"/>
+          <w:color w:val="24292E"/>
+          <w:bdr w:val="none" w:sz="0" w:space="0" w:color="auto" w:frame="1"/>
+        </w:rPr>
+        <w:t>.do</w:t>
       </w:r>
     </w:p>
     <w:p>
@@ -1671,7 +1594,7 @@
           <w:color w:val="24292E"/>
           <w:bdr w:val="none" w:sz="0" w:space="0" w:color="auto" w:frame="1"/>
         </w:rPr>
-        <w:t>1_</w:t>
+        <w:t>2_clean_data</w:t>
       </w:r>
       <w:r>
         <w:rPr>
@@ -1680,15 +1603,54 @@
           <w:color w:val="24292E"/>
           <w:bdr w:val="none" w:sz="0" w:space="0" w:color="auto" w:frame="1"/>
         </w:rPr>
-        <w:t>process_raw_data</w:t>
-      </w:r>
-      <w:r>
+        <w:t xml:space="preserve">.do  </w:t>
+      </w:r>
+    </w:p>
+    <w:p>
+      <w:pPr>
+        <w:pStyle w:val="HTMLPreformatted"/>
+        <w:shd w:val="clear" w:color="auto" w:fill="DEEAF6" w:themeFill="accent1" w:themeFillTint="33"/>
         <w:rPr>
           <w:rStyle w:val="HTMLCode"/>
           <w:rFonts w:ascii="Consolas" w:hAnsi="Consolas"/>
           <w:color w:val="24292E"/>
           <w:bdr w:val="none" w:sz="0" w:space="0" w:color="auto" w:frame="1"/>
         </w:rPr>
+      </w:pPr>
+      <w:r>
+        <w:rPr>
+          <w:rStyle w:val="HTMLCode"/>
+          <w:rFonts w:ascii="Consolas" w:hAnsi="Consolas"/>
+          <w:color w:val="24292E"/>
+          <w:bdr w:val="none" w:sz="0" w:space="0" w:color="auto" w:frame="1"/>
+        </w:rPr>
+        <w:t xml:space="preserve">|   ├── </w:t>
+      </w:r>
+      <w:r>
+        <w:rPr>
+          <w:rStyle w:val="HTMLCode"/>
+          <w:rFonts w:ascii="Consolas" w:hAnsi="Consolas"/>
+          <w:color w:val="24292E"/>
+          <w:bdr w:val="none" w:sz="0" w:space="0" w:color="auto" w:frame="1"/>
+        </w:rPr>
+        <w:t>3_</w:t>
+      </w:r>
+      <w:r>
+        <w:rPr>
+          <w:rStyle w:val="HTMLCode"/>
+          <w:rFonts w:ascii="Consolas" w:hAnsi="Consolas"/>
+          <w:color w:val="24292E"/>
+          <w:bdr w:val="none" w:sz="0" w:space="0" w:color="auto" w:frame="1"/>
+        </w:rPr>
+        <w:t>regressions</w:t>
+      </w:r>
+      <w:r>
+        <w:rPr>
+          <w:rStyle w:val="HTMLCode"/>
+          <w:rFonts w:ascii="Consolas" w:hAnsi="Consolas"/>
+          <w:color w:val="24292E"/>
+          <w:bdr w:val="none" w:sz="0" w:space="0" w:color="auto" w:frame="1"/>
+        </w:rPr>
         <w:t>.do</w:t>
       </w:r>
     </w:p>
@@ -1710,7 +1672,7 @@
           <w:color w:val="24292E"/>
           <w:bdr w:val="none" w:sz="0" w:space="0" w:color="auto" w:frame="1"/>
         </w:rPr>
-        <w:t xml:space="preserve">|   ├── </w:t>
+        <w:t xml:space="preserve">|   └── </w:t>
       </w:r>
       <w:r>
         <w:rPr>
@@ -1719,7 +1681,7 @@
           <w:color w:val="24292E"/>
           <w:bdr w:val="none" w:sz="0" w:space="0" w:color="auto" w:frame="1"/>
         </w:rPr>
-        <w:t>2_clean_data</w:t>
+        <w:t>4_</w:t>
       </w:r>
       <w:r>
         <w:rPr>
@@ -1728,7 +1690,7 @@
           <w:color w:val="24292E"/>
           <w:bdr w:val="none" w:sz="0" w:space="0" w:color="auto" w:frame="1"/>
         </w:rPr>
-        <w:t xml:space="preserve">.do  </w:t>
+        <w:t>make_tables_figures.do</w:t>
       </w:r>
     </w:p>
     <w:p>
@@ -1736,105 +1698,285 @@
         <w:pStyle w:val="HTMLPreformatted"/>
         <w:shd w:val="clear" w:color="auto" w:fill="DEEAF6" w:themeFill="accent1" w:themeFillTint="33"/>
         <w:rPr>
+          <w:rFonts w:ascii="Consolas" w:hAnsi="Consolas"/>
+          <w:color w:val="24292E"/>
+        </w:rPr>
+      </w:pPr>
+      <w:r>
+        <w:rPr>
           <w:rStyle w:val="HTMLCode"/>
           <w:rFonts w:ascii="Consolas" w:hAnsi="Consolas"/>
           <w:color w:val="24292E"/>
           <w:bdr w:val="none" w:sz="0" w:space="0" w:color="auto" w:frame="1"/>
         </w:rPr>
-      </w:pPr>
-      <w:r>
-        <w:rPr>
-          <w:rStyle w:val="HTMLCode"/>
-          <w:rFonts w:ascii="Consolas" w:hAnsi="Consolas"/>
-          <w:color w:val="24292E"/>
-          <w:bdr w:val="none" w:sz="0" w:space="0" w:color="auto" w:frame="1"/>
-        </w:rPr>
-        <w:t xml:space="preserve">|   ├── </w:t>
-      </w:r>
-      <w:r>
-        <w:rPr>
-          <w:rStyle w:val="HTMLCode"/>
-          <w:rFonts w:ascii="Consolas" w:hAnsi="Consolas"/>
-          <w:color w:val="24292E"/>
-          <w:bdr w:val="none" w:sz="0" w:space="0" w:color="auto" w:frame="1"/>
+        <w:t>└── run.do                        #   Master script</w:t>
+      </w:r>
+    </w:p>
+    <w:p>
+      <w:pPr>
+        <w:pStyle w:val="Heading1"/>
+      </w:pPr>
+      <w:r>
+        <w:t>Datasets</w:t>
+      </w:r>
+    </w:p>
+    <w:p>
+      <w:pPr>
+        <w:rPr>
+          <w:b/>
+        </w:rPr>
+      </w:pPr>
+      <w:r>
+        <w:rPr>
+          <w:b/>
+        </w:rPr>
+        <w:t>Automobile data</w:t>
+      </w:r>
+    </w:p>
+    <w:p>
+      <w:r>
+        <w:t xml:space="preserve">The automobile data are </w:t>
+      </w:r>
+      <w:r>
+        <w:t>available</w:t>
+      </w:r>
+      <w:r>
+        <w:t xml:space="preserve"> </w:t>
+      </w:r>
+      <w:r>
+        <w:t>from</w:t>
+      </w:r>
+      <w:r>
+        <w:t xml:space="preserve"> Stata </w:t>
+      </w:r>
+      <w:r>
+        <w:t>(</w:t>
+      </w:r>
+      <w:r>
+        <w:t xml:space="preserve">StataCorp, </w:t>
+      </w:r>
+      <w:r>
+        <w:t>2017)</w:t>
+      </w:r>
+      <w:r>
+        <w:t>.</w:t>
+      </w:r>
+      <w:r>
+        <w:t xml:space="preserve"> </w:t>
+      </w:r>
+      <w:r>
+        <w:t>They</w:t>
+      </w:r>
+      <w:r>
+        <w:t xml:space="preserve"> can be obtained by executing the following code at the Stata prompt:</w:t>
+      </w:r>
+    </w:p>
+    <w:p>
+      <w:pPr>
+        <w:pStyle w:val="IntenseQuote"/>
+      </w:pPr>
+      <w:r>
+        <w:t>sysuse auto, clear</w:t>
+      </w:r>
+    </w:p>
+    <w:p>
+      <w:r>
+        <w:t xml:space="preserve">This replication package includes </w:t>
+      </w:r>
+      <w:r>
+        <w:t>a CSV version of those data. The file is located here:</w:t>
+      </w:r>
+    </w:p>
+    <w:p>
+      <w:r>
+        <w:rPr>
+          <w:shd w:val="clear" w:color="auto" w:fill="D0CECE" w:themeFill="background2" w:themeFillShade="E6"/>
+        </w:rPr>
+        <w:t>/data/</w:t>
+      </w:r>
+      <w:r>
+        <w:rPr>
+          <w:shd w:val="clear" w:color="auto" w:fill="D0CECE" w:themeFill="background2" w:themeFillShade="E6"/>
+        </w:rPr>
+        <w:t>auto.csv</w:t>
+      </w:r>
+    </w:p>
+    <w:p>
+      <w:pPr>
+        <w:pStyle w:val="Heading1"/>
+      </w:pPr>
+      <w:r>
+        <w:t>Description</w:t>
+      </w:r>
+      <w:r>
+        <w:t>s</w:t>
+      </w:r>
+      <w:r>
+        <w:t xml:space="preserve"> of </w:t>
+      </w:r>
+      <w:r>
+        <w:t>s</w:t>
+      </w:r>
+      <w:r>
+        <w:t>cripts</w:t>
+      </w:r>
+    </w:p>
+    <w:p>
+      <w:r>
+        <w:rPr>
+          <w:b/>
+        </w:rPr>
+        <w:t>run.do</w:t>
+      </w:r>
+      <w:r>
+        <w:t xml:space="preserve"> is a master script that sets up the environment, creates output folders, and then calls other scripts.</w:t>
+      </w:r>
+    </w:p>
+    <w:p>
+      <w:r>
+        <w:rPr>
+          <w:b/>
+        </w:rPr>
+        <w:t>1_</w:t>
+      </w:r>
+      <w:r>
+        <w:rPr>
+          <w:b/>
+        </w:rPr>
+        <w:t>process_raw_data</w:t>
+      </w:r>
+      <w:r>
+        <w:rPr>
+          <w:b/>
+        </w:rPr>
+        <w:t>.do</w:t>
+      </w:r>
+      <w:r>
+        <w:t xml:space="preserve"> </w:t>
+      </w:r>
+    </w:p>
+    <w:p>
+      <w:r>
+        <w:t xml:space="preserve">This script </w:t>
+      </w:r>
+      <w:r>
+        <w:t>imports the raw automobile data and saves it in Stata format</w:t>
+      </w:r>
+      <w:r>
+        <w:t>.</w:t>
+      </w:r>
+    </w:p>
+    <w:p>
+      <w:r>
+        <w:rPr>
+          <w:b/>
+        </w:rPr>
+        <w:t>2_clean_data.do</w:t>
+      </w:r>
+      <w:r>
+        <w:t xml:space="preserve"> </w:t>
+      </w:r>
+    </w:p>
+    <w:p>
+      <w:r>
+        <w:t xml:space="preserve">This script </w:t>
+      </w:r>
+      <w:r>
+        <w:t>processes the automobile data and prepares it for analysis.</w:t>
+      </w:r>
+    </w:p>
+    <w:p>
+      <w:r>
+        <w:rPr>
+          <w:b/>
         </w:rPr>
         <w:t>3_</w:t>
       </w:r>
       <w:r>
         <w:rPr>
-          <w:rStyle w:val="HTMLCode"/>
-          <w:rFonts w:ascii="Consolas" w:hAnsi="Consolas"/>
-          <w:color w:val="24292E"/>
-          <w:bdr w:val="none" w:sz="0" w:space="0" w:color="auto" w:frame="1"/>
+          <w:b/>
         </w:rPr>
         <w:t>regressions</w:t>
       </w:r>
       <w:r>
         <w:rPr>
-          <w:rStyle w:val="HTMLCode"/>
-          <w:rFonts w:ascii="Consolas" w:hAnsi="Consolas"/>
-          <w:color w:val="24292E"/>
-          <w:bdr w:val="none" w:sz="0" w:space="0" w:color="auto" w:frame="1"/>
+          <w:b/>
         </w:rPr>
         <w:t>.do</w:t>
       </w:r>
-    </w:p>
-    <w:p>
-      <w:pPr>
-        <w:pStyle w:val="HTMLPreformatted"/>
-        <w:shd w:val="clear" w:color="auto" w:fill="DEEAF6" w:themeFill="accent1" w:themeFillTint="33"/>
-        <w:rPr>
-          <w:rStyle w:val="HTMLCode"/>
-          <w:rFonts w:ascii="Consolas" w:hAnsi="Consolas"/>
-          <w:color w:val="24292E"/>
-          <w:bdr w:val="none" w:sz="0" w:space="0" w:color="auto" w:frame="1"/>
-        </w:rPr>
-      </w:pPr>
-      <w:r>
-        <w:rPr>
-          <w:rStyle w:val="HTMLCode"/>
-          <w:rFonts w:ascii="Consolas" w:hAnsi="Consolas"/>
-          <w:color w:val="24292E"/>
-          <w:bdr w:val="none" w:sz="0" w:space="0" w:color="auto" w:frame="1"/>
-        </w:rPr>
-        <w:t xml:space="preserve">|   └── </w:t>
-      </w:r>
-      <w:r>
-        <w:rPr>
-          <w:rStyle w:val="HTMLCode"/>
-          <w:rFonts w:ascii="Consolas" w:hAnsi="Consolas"/>
-          <w:color w:val="24292E"/>
-          <w:bdr w:val="none" w:sz="0" w:space="0" w:color="auto" w:frame="1"/>
+      <w:r>
+        <w:t xml:space="preserve"> </w:t>
+      </w:r>
+    </w:p>
+    <w:p>
+      <w:r>
+        <w:t>This script</w:t>
+      </w:r>
+      <w:r>
+        <w:t xml:space="preserve"> </w:t>
+      </w:r>
+      <w:r>
+        <w:t xml:space="preserve">estimates regression models in Stata, and calls an R script that estimates additional regression models in R. The raw regression results are saved in </w:t>
+      </w:r>
+      <w:r>
+        <w:rPr>
+          <w:b/>
+        </w:rPr>
+        <w:t>results/intermediate</w:t>
+      </w:r>
+      <w:r>
+        <w:t>.</w:t>
+      </w:r>
+    </w:p>
+    <w:p>
+      <w:pPr>
+        <w:rPr>
+          <w:b/>
+        </w:rPr>
+      </w:pPr>
+      <w:r>
+        <w:rPr>
+          <w:b/>
         </w:rPr>
         <w:t>4_</w:t>
       </w:r>
       <w:r>
         <w:rPr>
-          <w:rStyle w:val="HTMLCode"/>
-          <w:rFonts w:ascii="Consolas" w:hAnsi="Consolas"/>
-          <w:color w:val="24292E"/>
-          <w:bdr w:val="none" w:sz="0" w:space="0" w:color="auto" w:frame="1"/>
-        </w:rPr>
-        <w:t>make_tables_figures.do</w:t>
-      </w:r>
-    </w:p>
-    <w:p>
-      <w:pPr>
-        <w:pStyle w:val="HTMLPreformatted"/>
-        <w:shd w:val="clear" w:color="auto" w:fill="DEEAF6" w:themeFill="accent1" w:themeFillTint="33"/>
-        <w:rPr>
-          <w:rFonts w:ascii="Consolas" w:hAnsi="Consolas"/>
-          <w:color w:val="24292E"/>
-        </w:rPr>
-      </w:pPr>
-      <w:r>
-        <w:rPr>
-          <w:rStyle w:val="HTMLCode"/>
-          <w:rFonts w:ascii="Consolas" w:hAnsi="Consolas"/>
-          <w:color w:val="24292E"/>
-          <w:bdr w:val="none" w:sz="0" w:space="0" w:color="auto" w:frame="1"/>
-        </w:rPr>
-        <w:t>└── run.do                        #   Master script</w:t>
+          <w:b/>
+        </w:rPr>
+        <w:t>make_tables_figures</w:t>
+      </w:r>
+      <w:r>
+        <w:rPr>
+          <w:b/>
+        </w:rPr>
+        <w:t xml:space="preserve">.do </w:t>
+      </w:r>
+    </w:p>
+    <w:p>
+      <w:r>
+        <w:t xml:space="preserve">This script </w:t>
+      </w:r>
+      <w:r>
+        <w:t xml:space="preserve">creates figures and tables, saving them to </w:t>
+      </w:r>
+      <w:r>
+        <w:rPr>
+          <w:b/>
+        </w:rPr>
+        <w:t>results/figures</w:t>
+      </w:r>
+      <w:r>
+        <w:t xml:space="preserve"> and </w:t>
+      </w:r>
+      <w:r>
+        <w:rPr>
+          <w:b/>
+        </w:rPr>
+        <w:t>results/tables</w:t>
+      </w:r>
+      <w:r>
+        <w:t>.</w:t>
       </w:r>
     </w:p>
     <w:p>
@@ -1842,292 +1984,13 @@
         <w:pStyle w:val="Heading1"/>
       </w:pPr>
       <w:r>
-        <w:t>Datasets</w:t>
-      </w:r>
-    </w:p>
-    <w:p>
-      <w:pPr>
-        <w:rPr>
-          <w:b/>
-        </w:rPr>
-      </w:pPr>
-      <w:r>
-        <w:rPr>
-          <w:b/>
-        </w:rPr>
-        <w:t>Automobile data</w:t>
-      </w:r>
-    </w:p>
-    <w:p>
-      <w:r>
-        <w:t xml:space="preserve">The automobile data are </w:t>
-      </w:r>
-      <w:r>
-        <w:t>available</w:t>
-      </w:r>
-      <w:r>
-        <w:t xml:space="preserve"> </w:t>
-      </w:r>
-      <w:r>
-        <w:t>from</w:t>
-      </w:r>
-      <w:r>
-        <w:t xml:space="preserve"> Stata </w:t>
-      </w:r>
-      <w:r>
-        <w:t>(</w:t>
-      </w:r>
-      <w:proofErr w:type="spellStart"/>
+        <w:t>References</w:t>
+      </w:r>
+    </w:p>
+    <w:p>
       <w:r>
         <w:t>StataCorp</w:t>
       </w:r>
-      <w:proofErr w:type="spellEnd"/>
-      <w:r>
-        <w:t xml:space="preserve">, </w:t>
-      </w:r>
-      <w:r>
-        <w:t>2017)</w:t>
-      </w:r>
-      <w:r>
-        <w:t>.</w:t>
-      </w:r>
-      <w:r>
-        <w:t xml:space="preserve"> </w:t>
-      </w:r>
-      <w:r>
-        <w:t>They</w:t>
-      </w:r>
-      <w:r>
-        <w:t xml:space="preserve"> can be obtained by executing the following code at the Stata prompt:</w:t>
-      </w:r>
-    </w:p>
-    <w:p>
-      <w:pPr>
-        <w:pStyle w:val="IntenseQuote"/>
-      </w:pPr>
-      <w:proofErr w:type="spellStart"/>
-      <w:r>
-        <w:t>sysuse</w:t>
-      </w:r>
-      <w:proofErr w:type="spellEnd"/>
-      <w:r>
-        <w:t xml:space="preserve"> auto, clear</w:t>
-      </w:r>
-    </w:p>
-    <w:p>
-      <w:r>
-        <w:t xml:space="preserve">This replication package includes </w:t>
-      </w:r>
-      <w:r>
-        <w:t>a CSV version of those data. The file is located here:</w:t>
-      </w:r>
-    </w:p>
-    <w:p>
-      <w:r>
-        <w:rPr>
-          <w:shd w:val="clear" w:color="auto" w:fill="D0CECE" w:themeFill="background2" w:themeFillShade="E6"/>
-        </w:rPr>
-        <w:t>/data/</w:t>
-      </w:r>
-      <w:r>
-        <w:rPr>
-          <w:shd w:val="clear" w:color="auto" w:fill="D0CECE" w:themeFill="background2" w:themeFillShade="E6"/>
-        </w:rPr>
-        <w:t>auto.csv</w:t>
-      </w:r>
-    </w:p>
-    <w:p>
-      <w:pPr>
-        <w:pStyle w:val="Heading1"/>
-      </w:pPr>
-      <w:r>
-        <w:t>Description</w:t>
-      </w:r>
-      <w:r>
-        <w:t>s</w:t>
-      </w:r>
-      <w:r>
-        <w:t xml:space="preserve"> of </w:t>
-      </w:r>
-      <w:r>
-        <w:t>s</w:t>
-      </w:r>
-      <w:r>
-        <w:t>cripts</w:t>
-      </w:r>
-    </w:p>
-    <w:p>
-      <w:r>
-        <w:rPr>
-          <w:b/>
-        </w:rPr>
-        <w:t>run.do</w:t>
-      </w:r>
-      <w:r>
-        <w:t xml:space="preserve"> is a master script that sets up the environment, creates output folders, and then calls other scripts.</w:t>
-      </w:r>
-    </w:p>
-    <w:p>
-      <w:r>
-        <w:rPr>
-          <w:b/>
-        </w:rPr>
-        <w:t>1_</w:t>
-      </w:r>
-      <w:r>
-        <w:rPr>
-          <w:b/>
-        </w:rPr>
-        <w:t>process_raw_data</w:t>
-      </w:r>
-      <w:r>
-        <w:rPr>
-          <w:b/>
-        </w:rPr>
-        <w:t>.do</w:t>
-      </w:r>
-      <w:r>
-        <w:t xml:space="preserve"> </w:t>
-      </w:r>
-    </w:p>
-    <w:p>
-      <w:r>
-        <w:t xml:space="preserve">This script </w:t>
-      </w:r>
-      <w:r>
-        <w:t>imports the raw automobile data and saves it in Stata format</w:t>
-      </w:r>
-      <w:r>
-        <w:t>.</w:t>
-      </w:r>
-    </w:p>
-    <w:p>
-      <w:r>
-        <w:rPr>
-          <w:b/>
-        </w:rPr>
-        <w:t>2_clean_data.do</w:t>
-      </w:r>
-      <w:r>
-        <w:t xml:space="preserve"> </w:t>
-      </w:r>
-    </w:p>
-    <w:p>
-      <w:r>
-        <w:t xml:space="preserve">This script </w:t>
-      </w:r>
-      <w:r>
-        <w:t>processes the automobile data and prepares it for analysis.</w:t>
-      </w:r>
-    </w:p>
-    <w:p>
-      <w:r>
-        <w:rPr>
-          <w:b/>
-        </w:rPr>
-        <w:t>3_</w:t>
-      </w:r>
-      <w:r>
-        <w:rPr>
-          <w:b/>
-        </w:rPr>
-        <w:t>regressions</w:t>
-      </w:r>
-      <w:r>
-        <w:rPr>
-          <w:b/>
-        </w:rPr>
-        <w:t>.do</w:t>
-      </w:r>
-      <w:r>
-        <w:t xml:space="preserve"> </w:t>
-      </w:r>
-    </w:p>
-    <w:p>
-      <w:r>
-        <w:t>This script</w:t>
-      </w:r>
-      <w:r>
-        <w:t xml:space="preserve"> </w:t>
-      </w:r>
-      <w:r>
-        <w:t xml:space="preserve">estimates regression models in Stata, and calls an R script that estimates additional regression models in R. The raw regression results are saved in </w:t>
-      </w:r>
-      <w:r>
-        <w:rPr>
-          <w:b/>
-        </w:rPr>
-        <w:t>results/intermediate</w:t>
-      </w:r>
-      <w:r>
-        <w:t>.</w:t>
-      </w:r>
-    </w:p>
-    <w:p>
-      <w:pPr>
-        <w:rPr>
-          <w:b/>
-        </w:rPr>
-      </w:pPr>
-      <w:r>
-        <w:rPr>
-          <w:b/>
-        </w:rPr>
-        <w:t>4_</w:t>
-      </w:r>
-      <w:r>
-        <w:rPr>
-          <w:b/>
-        </w:rPr>
-        <w:t>make_tables_figures</w:t>
-      </w:r>
-      <w:r>
-        <w:rPr>
-          <w:b/>
-        </w:rPr>
-        <w:t xml:space="preserve">.do </w:t>
-      </w:r>
-    </w:p>
-    <w:p>
-      <w:r>
-        <w:t xml:space="preserve">This script </w:t>
-      </w:r>
-      <w:r>
-        <w:t xml:space="preserve">creates figures and tables, saving them to </w:t>
-      </w:r>
-      <w:r>
-        <w:rPr>
-          <w:b/>
-        </w:rPr>
-        <w:t>results/figures</w:t>
-      </w:r>
-      <w:r>
-        <w:t xml:space="preserve"> and </w:t>
-      </w:r>
-      <w:r>
-        <w:rPr>
-          <w:b/>
-        </w:rPr>
-        <w:t>results/tables</w:t>
-      </w:r>
-      <w:r>
-        <w:t>.</w:t>
-      </w:r>
-    </w:p>
-    <w:p>
-      <w:pPr>
-        <w:pStyle w:val="Heading1"/>
-      </w:pPr>
-      <w:r>
-        <w:t>References</w:t>
-      </w:r>
-    </w:p>
-    <w:p>
-      <w:proofErr w:type="spellStart"/>
-      <w:r>
-        <w:t>StataCorp</w:t>
-      </w:r>
-      <w:proofErr w:type="spellEnd"/>
       <w:r>
         <w:t xml:space="preserve"> (</w:t>
       </w:r>
@@ -2138,15 +2001,7 @@
         <w:t>)</w:t>
       </w:r>
       <w:r>
-        <w:t xml:space="preserve">. Stata Statistical Software: Release 15. College Station, TX: </w:t>
-      </w:r>
-      <w:proofErr w:type="spellStart"/>
-      <w:r>
-        <w:t>StataCorp</w:t>
-      </w:r>
-      <w:proofErr w:type="spellEnd"/>
-      <w:r>
-        <w:t xml:space="preserve"> LLC.</w:t>
+        <w:t>. Stata Statistical Software: Release 15. College Station, TX: StataCorp LLC.</w:t>
       </w:r>
     </w:p>
     <w:p>
@@ -2746,14 +2601,12 @@
                 <w:rFonts w:cs="Times New Roman"/>
               </w:rPr>
             </w:pPr>
-            <w:proofErr w:type="spellStart"/>
             <w:r>
               <w:rPr>
                 <w:rFonts w:cs="Times New Roman"/>
               </w:rPr>
               <w:t>my_summary_stats.tex</w:t>
             </w:r>
-            <w:proofErr w:type="spellEnd"/>
           </w:p>
         </w:tc>
         <w:tc>
@@ -2851,14 +2704,12 @@
                 <w:rFonts w:cs="Times New Roman"/>
               </w:rPr>
             </w:pPr>
-            <w:proofErr w:type="spellStart"/>
             <w:r>
               <w:rPr>
                 <w:rFonts w:cs="Times New Roman"/>
               </w:rPr>
               <w:t>my_regressions.tex</w:t>
             </w:r>
-            <w:proofErr w:type="spellEnd"/>
           </w:p>
         </w:tc>
         <w:tc>
@@ -2959,14 +2810,12 @@
                 <w:rFonts w:cs="Times New Roman"/>
               </w:rPr>
             </w:pPr>
-            <w:proofErr w:type="spellStart"/>
             <w:r>
               <w:rPr>
                 <w:rFonts w:cs="Times New Roman"/>
               </w:rPr>
               <w:t>my_regressions_with_r.tex</w:t>
             </w:r>
-            <w:proofErr w:type="spellEnd"/>
           </w:p>
         </w:tc>
         <w:tc>
@@ -3006,7 +2855,7 @@
 </file>
 
 <file path=word/endnotes.xml><?xml version="1.0" encoding="utf-8"?>
-<w:endnotes xmlns:wpc="http://schemas.microsoft.com/office/word/2010/wordprocessingCanvas" xmlns:cx="http://schemas.microsoft.com/office/drawing/2014/chartex" xmlns:cx1="http://schemas.microsoft.com/office/drawing/2015/9/8/chartex" xmlns:cx2="http://schemas.microsoft.com/office/drawing/2015/10/21/chartex" xmlns:cx3="http://schemas.microsoft.com/office/drawing/2016/5/9/chartex" xmlns:cx4="http://schemas.microsoft.com/office/drawing/2016/5/10/chartex" xmlns:cx5="http://schemas.microsoft.com/office/drawing/2016/5/11/chartex" xmlns:cx6="http://schemas.microsoft.com/office/drawing/2016/5/12/chartex" xmlns:cx7="http://schemas.microsoft.com/office/drawing/2016/5/13/chartex" xmlns:cx8="http://schemas.microsoft.com/office/drawing/2016/5/14/chartex" xmlns:mc="http://schemas.openxmlformats.org/markup-compatibility/2006" xmlns:aink="http://schemas.microsoft.com/office/drawing/2016/ink" xmlns:am3d="http://schemas.microsoft.com/office/drawing/2017/model3d" xmlns:o="urn:schemas-microsoft-com:office:office" xmlns:r="http://schemas.openxmlformats.org/officeDocument/2006/relationships" xmlns:m="http://schemas.openxmlformats.org/officeDocument/2006/math" xmlns:v="urn:schemas-microsoft-com:vml" xmlns:wp14="http://schemas.microsoft.com/office/word/2010/wordprocessingDrawing" xmlns:wp="http://schemas.openxmlformats.org/drawingml/2006/wordprocessingDrawing" xmlns:w10="urn:schemas-microsoft-com:office:word" xmlns:w="http://schemas.openxmlformats.org/wordprocessingml/2006/main" xmlns:w14="http://schemas.microsoft.com/office/word/2010/wordml" xmlns:w15="http://schemas.microsoft.com/office/word/2012/wordml" xmlns:w16cex="http://schemas.microsoft.com/office/word/2018/wordml/cex" xmlns:w16cid="http://schemas.microsoft.com/office/word/2016/wordml/cid" xmlns:w16="http://schemas.microsoft.com/office/word/2018/wordml" xmlns:w16sdtdh="http://schemas.microsoft.com/office/word/2020/wordml/sdtdatahash" xmlns:w16se="http://schemas.microsoft.com/office/word/2015/wordml/symex" xmlns:wpg="http://schemas.microsoft.com/office/word/2010/wordprocessingGroup" xmlns:wpi="http://schemas.microsoft.com/office/word/2010/wordprocessingInk" xmlns:wne="http://schemas.microsoft.com/office/word/2006/wordml" xmlns:wps="http://schemas.microsoft.com/office/word/2010/wordprocessingShape" mc:Ignorable="w14 w15 w16se w16cid w16 w16cex w16sdtdh wp14">
+<w:endnotes xmlns:wpc="http://schemas.microsoft.com/office/word/2010/wordprocessingCanvas" xmlns:cx="http://schemas.microsoft.com/office/drawing/2014/chartex" xmlns:cx1="http://schemas.microsoft.com/office/drawing/2015/9/8/chartex" xmlns:cx2="http://schemas.microsoft.com/office/drawing/2015/10/21/chartex" xmlns:cx3="http://schemas.microsoft.com/office/drawing/2016/5/9/chartex" xmlns:cx4="http://schemas.microsoft.com/office/drawing/2016/5/10/chartex" xmlns:cx5="http://schemas.microsoft.com/office/drawing/2016/5/11/chartex" xmlns:cx6="http://schemas.microsoft.com/office/drawing/2016/5/12/chartex" xmlns:cx7="http://schemas.microsoft.com/office/drawing/2016/5/13/chartex" xmlns:cx8="http://schemas.microsoft.com/office/drawing/2016/5/14/chartex" xmlns:mc="http://schemas.openxmlformats.org/markup-compatibility/2006" xmlns:aink="http://schemas.microsoft.com/office/drawing/2016/ink" xmlns:am3d="http://schemas.microsoft.com/office/drawing/2017/model3d" xmlns:o="urn:schemas-microsoft-com:office:office" xmlns:oel="http://schemas.microsoft.com/office/2019/extlst" xmlns:r="http://schemas.openxmlformats.org/officeDocument/2006/relationships" xmlns:m="http://schemas.openxmlformats.org/officeDocument/2006/math" xmlns:v="urn:schemas-microsoft-com:vml" xmlns:wp14="http://schemas.microsoft.com/office/word/2010/wordprocessingDrawing" xmlns:wp="http://schemas.openxmlformats.org/drawingml/2006/wordprocessingDrawing" xmlns:w10="urn:schemas-microsoft-com:office:word" xmlns:w="http://schemas.openxmlformats.org/wordprocessingml/2006/main" xmlns:w14="http://schemas.microsoft.com/office/word/2010/wordml" xmlns:w15="http://schemas.microsoft.com/office/word/2012/wordml" xmlns:w16cex="http://schemas.microsoft.com/office/word/2018/wordml/cex" xmlns:w16cid="http://schemas.microsoft.com/office/word/2016/wordml/cid" xmlns:w16="http://schemas.microsoft.com/office/word/2018/wordml" xmlns:w16du="http://schemas.microsoft.com/office/word/2023/wordml/word16du" xmlns:w16sdtdh="http://schemas.microsoft.com/office/word/2020/wordml/sdtdatahash" xmlns:w16se="http://schemas.microsoft.com/office/word/2015/wordml/symex" xmlns:wpg="http://schemas.microsoft.com/office/word/2010/wordprocessingGroup" xmlns:wpi="http://schemas.microsoft.com/office/word/2010/wordprocessingInk" xmlns:wne="http://schemas.microsoft.com/office/word/2006/wordml" xmlns:wps="http://schemas.microsoft.com/office/word/2010/wordprocessingShape" mc:Ignorable="w14 w15 w16se w16cid w16 w16cex w16sdtdh w16du wp14">
   <w:endnote w:type="separator" w:id="-1">
     <w:p>
       <w:pPr>
@@ -3031,7 +2880,7 @@
 </file>
 
 <file path=word/footnotes.xml><?xml version="1.0" encoding="utf-8"?>
-<w:footnotes xmlns:wpc="http://schemas.microsoft.com/office/word/2010/wordprocessingCanvas" xmlns:cx="http://schemas.microsoft.com/office/drawing/2014/chartex" xmlns:cx1="http://schemas.microsoft.com/office/drawing/2015/9/8/chartex" xmlns:cx2="http://schemas.microsoft.com/office/drawing/2015/10/21/chartex" xmlns:cx3="http://schemas.microsoft.com/office/drawing/2016/5/9/chartex" xmlns:cx4="http://schemas.microsoft.com/office/drawing/2016/5/10/chartex" xmlns:cx5="http://schemas.microsoft.com/office/drawing/2016/5/11/chartex" xmlns:cx6="http://schemas.microsoft.com/office/drawing/2016/5/12/chartex" xmlns:cx7="http://schemas.microsoft.com/office/drawing/2016/5/13/chartex" xmlns:cx8="http://schemas.microsoft.com/office/drawing/2016/5/14/chartex" xmlns:mc="http://schemas.openxmlformats.org/markup-compatibility/2006" xmlns:aink="http://schemas.microsoft.com/office/drawing/2016/ink" xmlns:am3d="http://schemas.microsoft.com/office/drawing/2017/model3d" xmlns:o="urn:schemas-microsoft-com:office:office" xmlns:r="http://schemas.openxmlformats.org/officeDocument/2006/relationships" xmlns:m="http://schemas.openxmlformats.org/officeDocument/2006/math" xmlns:v="urn:schemas-microsoft-com:vml" xmlns:wp14="http://schemas.microsoft.com/office/word/2010/wordprocessingDrawing" xmlns:wp="http://schemas.openxmlformats.org/drawingml/2006/wordprocessingDrawing" xmlns:w10="urn:schemas-microsoft-com:office:word" xmlns:w="http://schemas.openxmlformats.org/wordprocessingml/2006/main" xmlns:w14="http://schemas.microsoft.com/office/word/2010/wordml" xmlns:w15="http://schemas.microsoft.com/office/word/2012/wordml" xmlns:w16cex="http://schemas.microsoft.com/office/word/2018/wordml/cex" xmlns:w16cid="http://schemas.microsoft.com/office/word/2016/wordml/cid" xmlns:w16="http://schemas.microsoft.com/office/word/2018/wordml" xmlns:w16sdtdh="http://schemas.microsoft.com/office/word/2020/wordml/sdtdatahash" xmlns:w16se="http://schemas.microsoft.com/office/word/2015/wordml/symex" xmlns:wpg="http://schemas.microsoft.com/office/word/2010/wordprocessingGroup" xmlns:wpi="http://schemas.microsoft.com/office/word/2010/wordprocessingInk" xmlns:wne="http://schemas.microsoft.com/office/word/2006/wordml" xmlns:wps="http://schemas.microsoft.com/office/word/2010/wordprocessingShape" mc:Ignorable="w14 w15 w16se w16cid w16 w16cex w16sdtdh wp14">
+<w:footnotes xmlns:wpc="http://schemas.microsoft.com/office/word/2010/wordprocessingCanvas" xmlns:cx="http://schemas.microsoft.com/office/drawing/2014/chartex" xmlns:cx1="http://schemas.microsoft.com/office/drawing/2015/9/8/chartex" xmlns:cx2="http://schemas.microsoft.com/office/drawing/2015/10/21/chartex" xmlns:cx3="http://schemas.microsoft.com/office/drawing/2016/5/9/chartex" xmlns:cx4="http://schemas.microsoft.com/office/drawing/2016/5/10/chartex" xmlns:cx5="http://schemas.microsoft.com/office/drawing/2016/5/11/chartex" xmlns:cx6="http://schemas.microsoft.com/office/drawing/2016/5/12/chartex" xmlns:cx7="http://schemas.microsoft.com/office/drawing/2016/5/13/chartex" xmlns:cx8="http://schemas.microsoft.com/office/drawing/2016/5/14/chartex" xmlns:mc="http://schemas.openxmlformats.org/markup-compatibility/2006" xmlns:aink="http://schemas.microsoft.com/office/drawing/2016/ink" xmlns:am3d="http://schemas.microsoft.com/office/drawing/2017/model3d" xmlns:o="urn:schemas-microsoft-com:office:office" xmlns:oel="http://schemas.microsoft.com/office/2019/extlst" xmlns:r="http://schemas.openxmlformats.org/officeDocument/2006/relationships" xmlns:m="http://schemas.openxmlformats.org/officeDocument/2006/math" xmlns:v="urn:schemas-microsoft-com:vml" xmlns:wp14="http://schemas.microsoft.com/office/word/2010/wordprocessingDrawing" xmlns:wp="http://schemas.openxmlformats.org/drawingml/2006/wordprocessingDrawing" xmlns:w10="urn:schemas-microsoft-com:office:word" xmlns:w="http://schemas.openxmlformats.org/wordprocessingml/2006/main" xmlns:w14="http://schemas.microsoft.com/office/word/2010/wordml" xmlns:w15="http://schemas.microsoft.com/office/word/2012/wordml" xmlns:w16cex="http://schemas.microsoft.com/office/word/2018/wordml/cex" xmlns:w16cid="http://schemas.microsoft.com/office/word/2016/wordml/cid" xmlns:w16="http://schemas.microsoft.com/office/word/2018/wordml" xmlns:w16du="http://schemas.microsoft.com/office/word/2023/wordml/word16du" xmlns:w16sdtdh="http://schemas.microsoft.com/office/word/2020/wordml/sdtdatahash" xmlns:w16se="http://schemas.microsoft.com/office/word/2015/wordml/symex" xmlns:wpg="http://schemas.microsoft.com/office/word/2010/wordprocessingGroup" xmlns:wpi="http://schemas.microsoft.com/office/word/2010/wordprocessingInk" xmlns:wne="http://schemas.microsoft.com/office/word/2006/wordml" xmlns:wps="http://schemas.microsoft.com/office/word/2010/wordprocessingShape" mc:Ignorable="w14 w15 w16se w16cid w16 w16cex w16sdtdh w16du wp14">
   <w:footnote w:type="separator" w:id="-1">
     <w:p>
       <w:pPr>
@@ -3078,17 +2927,8 @@
           <w:rFonts w:cs="Times New Roman"/>
           <w:b/>
         </w:rPr>
-        <w:t>_</w:t>
-      </w:r>
-      <w:proofErr w:type="spellStart"/>
-      <w:r>
-        <w:rPr>
-          <w:rFonts w:cs="Times New Roman"/>
-          <w:b/>
-        </w:rPr>
-        <w:t>install_R_packages.R</w:t>
-      </w:r>
-      <w:proofErr w:type="spellEnd"/>
+        <w:t>_install_R_packages.R</w:t>
+      </w:r>
       <w:r>
         <w:rPr>
           <w:rFonts w:cs="Times New Roman"/>
@@ -3150,7 +2990,7 @@
 </file>
 
 <file path=word/numbering.xml><?xml version="1.0" encoding="utf-8"?>
-<w:numbering xmlns:wpc="http://schemas.microsoft.com/office/word/2010/wordprocessingCanvas" xmlns:cx="http://schemas.microsoft.com/office/drawing/2014/chartex" xmlns:cx1="http://schemas.microsoft.com/office/drawing/2015/9/8/chartex" xmlns:cx2="http://schemas.microsoft.com/office/drawing/2015/10/21/chartex" xmlns:cx3="http://schemas.microsoft.com/office/drawing/2016/5/9/chartex" xmlns:cx4="http://schemas.microsoft.com/office/drawing/2016/5/10/chartex" xmlns:cx5="http://schemas.microsoft.com/office/drawing/2016/5/11/chartex" xmlns:cx6="http://schemas.microsoft.com/office/drawing/2016/5/12/chartex" xmlns:cx7="http://schemas.microsoft.com/office/drawing/2016/5/13/chartex" xmlns:cx8="http://schemas.microsoft.com/office/drawing/2016/5/14/chartex" xmlns:mc="http://schemas.openxmlformats.org/markup-compatibility/2006" xmlns:aink="http://schemas.microsoft.com/office/drawing/2016/ink" xmlns:am3d="http://schemas.microsoft.com/office/drawing/2017/model3d" xmlns:o="urn:schemas-microsoft-com:office:office" xmlns:r="http://schemas.openxmlformats.org/officeDocument/2006/relationships" xmlns:m="http://schemas.openxmlformats.org/officeDocument/2006/math" xmlns:v="urn:schemas-microsoft-com:vml" xmlns:wp14="http://schemas.microsoft.com/office/word/2010/wordprocessingDrawing" xmlns:wp="http://schemas.openxmlformats.org/drawingml/2006/wordprocessingDrawing" xmlns:w10="urn:schemas-microsoft-com:office:word" xmlns:w="http://schemas.openxmlformats.org/wordprocessingml/2006/main" xmlns:w14="http://schemas.microsoft.com/office/word/2010/wordml" xmlns:w15="http://schemas.microsoft.com/office/word/2012/wordml" xmlns:w16cex="http://schemas.microsoft.com/office/word/2018/wordml/cex" xmlns:w16cid="http://schemas.microsoft.com/office/word/2016/wordml/cid" xmlns:w16="http://schemas.microsoft.com/office/word/2018/wordml" xmlns:w16sdtdh="http://schemas.microsoft.com/office/word/2020/wordml/sdtdatahash" xmlns:w16se="http://schemas.microsoft.com/office/word/2015/wordml/symex" xmlns:wpg="http://schemas.microsoft.com/office/word/2010/wordprocessingGroup" xmlns:wpi="http://schemas.microsoft.com/office/word/2010/wordprocessingInk" xmlns:wne="http://schemas.microsoft.com/office/word/2006/wordml" xmlns:wps="http://schemas.microsoft.com/office/word/2010/wordprocessingShape" mc:Ignorable="w14 w15 w16se w16cid w16 w16cex w16sdtdh wp14">
+<w:numbering xmlns:wpc="http://schemas.microsoft.com/office/word/2010/wordprocessingCanvas" xmlns:cx="http://schemas.microsoft.com/office/drawing/2014/chartex" xmlns:cx1="http://schemas.microsoft.com/office/drawing/2015/9/8/chartex" xmlns:cx2="http://schemas.microsoft.com/office/drawing/2015/10/21/chartex" xmlns:cx3="http://schemas.microsoft.com/office/drawing/2016/5/9/chartex" xmlns:cx4="http://schemas.microsoft.com/office/drawing/2016/5/10/chartex" xmlns:cx5="http://schemas.microsoft.com/office/drawing/2016/5/11/chartex" xmlns:cx6="http://schemas.microsoft.com/office/drawing/2016/5/12/chartex" xmlns:cx7="http://schemas.microsoft.com/office/drawing/2016/5/13/chartex" xmlns:cx8="http://schemas.microsoft.com/office/drawing/2016/5/14/chartex" xmlns:mc="http://schemas.openxmlformats.org/markup-compatibility/2006" xmlns:aink="http://schemas.microsoft.com/office/drawing/2016/ink" xmlns:am3d="http://schemas.microsoft.com/office/drawing/2017/model3d" xmlns:o="urn:schemas-microsoft-com:office:office" xmlns:oel="http://schemas.microsoft.com/office/2019/extlst" xmlns:r="http://schemas.openxmlformats.org/officeDocument/2006/relationships" xmlns:m="http://schemas.openxmlformats.org/officeDocument/2006/math" xmlns:v="urn:schemas-microsoft-com:vml" xmlns:wp14="http://schemas.microsoft.com/office/word/2010/wordprocessingDrawing" xmlns:wp="http://schemas.openxmlformats.org/drawingml/2006/wordprocessingDrawing" xmlns:w10="urn:schemas-microsoft-com:office:word" xmlns:w="http://schemas.openxmlformats.org/wordprocessingml/2006/main" xmlns:w14="http://schemas.microsoft.com/office/word/2010/wordml" xmlns:w15="http://schemas.microsoft.com/office/word/2012/wordml" xmlns:w16cex="http://schemas.microsoft.com/office/word/2018/wordml/cex" xmlns:w16cid="http://schemas.microsoft.com/office/word/2016/wordml/cid" xmlns:w16="http://schemas.microsoft.com/office/word/2018/wordml" xmlns:w16du="http://schemas.microsoft.com/office/word/2023/wordml/word16du" xmlns:w16sdtdh="http://schemas.microsoft.com/office/word/2020/wordml/sdtdatahash" xmlns:w16se="http://schemas.microsoft.com/office/word/2015/wordml/symex" xmlns:wpg="http://schemas.microsoft.com/office/word/2010/wordprocessingGroup" xmlns:wpi="http://schemas.microsoft.com/office/word/2010/wordprocessingInk" xmlns:wne="http://schemas.microsoft.com/office/word/2006/wordml" xmlns:wps="http://schemas.microsoft.com/office/word/2010/wordprocessingShape" mc:Ignorable="w14 w15 w16se w16cid w16 w16cex w16sdtdh w16du wp14">
   <w:abstractNum w:abstractNumId="0" w15:restartNumberingAfterBreak="0">
     <w:nsid w:val="1EC238B5"/>
     <w:multiLevelType w:val="hybridMultilevel"/>
@@ -3466,20 +3306,20 @@
       </w:pPr>
     </w:lvl>
   </w:abstractNum>
-  <w:num w:numId="1">
+  <w:num w:numId="1" w16cid:durableId="1615480091">
     <w:abstractNumId w:val="1"/>
   </w:num>
-  <w:num w:numId="2">
+  <w:num w:numId="2" w16cid:durableId="1298026749">
     <w:abstractNumId w:val="2"/>
   </w:num>
-  <w:num w:numId="3">
+  <w:num w:numId="3" w16cid:durableId="205526496">
     <w:abstractNumId w:val="0"/>
   </w:num>
 </w:numbering>
 </file>
 
 <file path=word/styles.xml><?xml version="1.0" encoding="utf-8"?>
-<w:styles xmlns:mc="http://schemas.openxmlformats.org/markup-compatibility/2006" xmlns:r="http://schemas.openxmlformats.org/officeDocument/2006/relationships" xmlns:w="http://schemas.openxmlformats.org/wordprocessingml/2006/main" xmlns:w14="http://schemas.microsoft.com/office/word/2010/wordml" xmlns:w15="http://schemas.microsoft.com/office/word/2012/wordml" xmlns:w16cex="http://schemas.microsoft.com/office/word/2018/wordml/cex" xmlns:w16cid="http://schemas.microsoft.com/office/word/2016/wordml/cid" xmlns:w16="http://schemas.microsoft.com/office/word/2018/wordml" xmlns:w16sdtdh="http://schemas.microsoft.com/office/word/2020/wordml/sdtdatahash" xmlns:w16se="http://schemas.microsoft.com/office/word/2015/wordml/symex" mc:Ignorable="w14 w15 w16se w16cid w16 w16cex w16sdtdh">
+<w:styles xmlns:mc="http://schemas.openxmlformats.org/markup-compatibility/2006" xmlns:r="http://schemas.openxmlformats.org/officeDocument/2006/relationships" xmlns:w="http://schemas.openxmlformats.org/wordprocessingml/2006/main" xmlns:w14="http://schemas.microsoft.com/office/word/2010/wordml" xmlns:w15="http://schemas.microsoft.com/office/word/2012/wordml" xmlns:w16cex="http://schemas.microsoft.com/office/word/2018/wordml/cex" xmlns:w16cid="http://schemas.microsoft.com/office/word/2016/wordml/cid" xmlns:w16="http://schemas.microsoft.com/office/word/2018/wordml" xmlns:w16du="http://schemas.microsoft.com/office/word/2023/wordml/word16du" xmlns:w16sdtdh="http://schemas.microsoft.com/office/word/2020/wordml/sdtdatahash" xmlns:w16se="http://schemas.microsoft.com/office/word/2015/wordml/symex" mc:Ignorable="w14 w15 w16se w16cid w16 w16cex w16sdtdh w16du">
   <w:docDefaults>
     <w:rPrDefault>
       <w:rPr>

</xml_diff>